<commit_message>
added note for individual project
</commit_message>
<xml_diff>
--- a/ESRAP_Demo/Displaying Time Series Data from Edge Device in a Mashup.docx
+++ b/ESRAP_Demo/Displaying Time Series Data from Edge Device in a Mashup.docx
@@ -226,16 +226,8 @@
         <w:rPr>
           <w:rFonts w:ascii="Raleway" w:hAnsi="Raleway"/>
         </w:rPr>
-        <w:t xml:space="preserve">Name = </w:t>
-      </w:r>
-      <w:proofErr w:type="spellStart"/>
-      <w:r>
-        <w:rPr>
-          <w:rFonts w:ascii="Raleway" w:hAnsi="Raleway"/>
-        </w:rPr>
-        <w:t>Initials_Temperature_Sensor</w:t>
-      </w:r>
-      <w:proofErr w:type="spellEnd"/>
+        <w:t>Name = Initials_Temperature_Sensor</w:t>
+      </w:r>
     </w:p>
     <w:p>
       <w:pPr>
@@ -254,14 +246,18 @@
         </w:rPr>
         <w:t xml:space="preserve">Project = </w:t>
       </w:r>
-      <w:proofErr w:type="spellStart"/>
       <w:r>
         <w:rPr>
           <w:rFonts w:ascii="Raleway" w:hAnsi="Raleway"/>
         </w:rPr>
         <w:t>ESRAP_Meetings_Exercises</w:t>
       </w:r>
-      <w:proofErr w:type="spellEnd"/>
+      <w:r>
+        <w:rPr>
+          <w:rFonts w:ascii="Raleway" w:hAnsi="Raleway"/>
+        </w:rPr>
+        <w:t xml:space="preserve"> (or create your own Project which you will use for this tutorial instead)</w:t>
+      </w:r>
     </w:p>
     <w:p>
       <w:pPr>
@@ -278,16 +274,8 @@
         <w:rPr>
           <w:rFonts w:ascii="Raleway" w:hAnsi="Raleway"/>
         </w:rPr>
-        <w:t xml:space="preserve">Base Thing Template = </w:t>
-      </w:r>
-      <w:proofErr w:type="spellStart"/>
-      <w:r>
-        <w:rPr>
-          <w:rFonts w:ascii="Raleway" w:hAnsi="Raleway"/>
-        </w:rPr>
-        <w:t>RemoteThing</w:t>
-      </w:r>
-      <w:proofErr w:type="spellEnd"/>
+        <w:t>Base Thing Template = RemoteThing</w:t>
+      </w:r>
     </w:p>
     <w:p>
       <w:pPr>
@@ -1436,21 +1424,7 @@
         <w:rPr>
           <w:rFonts w:ascii="Raleway" w:hAnsi="Raleway"/>
         </w:rPr>
-        <w:t xml:space="preserve">Select </w:t>
-      </w:r>
-      <w:proofErr w:type="spellStart"/>
-      <w:r>
-        <w:rPr>
-          <w:rFonts w:ascii="Raleway" w:hAnsi="Raleway"/>
-        </w:rPr>
-        <w:t>ValueStream</w:t>
-      </w:r>
-      <w:proofErr w:type="spellEnd"/>
-      <w:r>
-        <w:rPr>
-          <w:rFonts w:ascii="Raleway" w:hAnsi="Raleway"/>
-        </w:rPr>
-        <w:t xml:space="preserve"> -&gt; OK</w:t>
+        <w:t>Select ValueStream -&gt; OK</w:t>
       </w:r>
     </w:p>
     <w:p>
@@ -1728,14 +1702,7 @@
         <w:rPr>
           <w:rFonts w:ascii="Raleway" w:hAnsi="Raleway"/>
         </w:rPr>
-        <w:t xml:space="preserve">Name = </w:t>
-      </w:r>
-      <w:proofErr w:type="spellStart"/>
-      <w:r>
-        <w:rPr>
-          <w:rFonts w:ascii="Raleway" w:hAnsi="Raleway"/>
-        </w:rPr>
-        <w:t>Initials</w:t>
+        <w:t>Name = Initials</w:t>
       </w:r>
       <w:r>
         <w:rPr>
@@ -1743,7 +1710,6 @@
         </w:rPr>
         <w:t>_Temperature_Sensor_ValueStream</w:t>
       </w:r>
-      <w:proofErr w:type="spellEnd"/>
     </w:p>
     <w:p>
       <w:pPr>
@@ -1765,14 +1731,12 @@
         </w:rPr>
         <w:t xml:space="preserve">Project = </w:t>
       </w:r>
-      <w:proofErr w:type="spellStart"/>
       <w:r>
         <w:rPr>
           <w:rFonts w:ascii="Raleway" w:hAnsi="Raleway"/>
         </w:rPr>
         <w:t>ESRAP_Meetings_Exercises</w:t>
       </w:r>
-      <w:proofErr w:type="spellEnd"/>
     </w:p>
     <w:p>
       <w:pPr>
@@ -2172,14 +2136,7 @@
         <w:rPr>
           <w:rFonts w:ascii="Raleway" w:hAnsi="Raleway"/>
         </w:rPr>
-        <w:t xml:space="preserve">Navigate to </w:t>
-      </w:r>
-      <w:proofErr w:type="spellStart"/>
-      <w:r>
-        <w:rPr>
-          <w:rFonts w:ascii="Raleway" w:hAnsi="Raleway"/>
-        </w:rPr>
-        <w:t>Initials</w:t>
+        <w:t>Navigate to Initials</w:t>
       </w:r>
       <w:r>
         <w:rPr>
@@ -2187,7 +2144,6 @@
         </w:rPr>
         <w:t>_Temperature_Sensor</w:t>
       </w:r>
-      <w:proofErr w:type="spellEnd"/>
       <w:r>
         <w:rPr>
           <w:rFonts w:ascii="Raleway" w:hAnsi="Raleway"/>
@@ -3484,14 +3440,7 @@
         <w:rPr>
           <w:rFonts w:ascii="Raleway" w:hAnsi="Raleway"/>
         </w:rPr>
-        <w:t xml:space="preserve">Name = </w:t>
-      </w:r>
-      <w:proofErr w:type="spellStart"/>
-      <w:r>
-        <w:rPr>
-          <w:rFonts w:ascii="Raleway" w:hAnsi="Raleway"/>
-        </w:rPr>
-        <w:t>Initials</w:t>
+        <w:t>Name = Initials</w:t>
       </w:r>
       <w:r>
         <w:rPr>
@@ -3499,7 +3448,6 @@
         </w:rPr>
         <w:t>_Temperature_Sensor_Mashup</w:t>
       </w:r>
-      <w:proofErr w:type="spellEnd"/>
     </w:p>
     <w:p>
       <w:pPr>
@@ -3521,14 +3469,12 @@
         </w:rPr>
         <w:t xml:space="preserve">Project = </w:t>
       </w:r>
-      <w:proofErr w:type="spellStart"/>
       <w:r>
         <w:rPr>
           <w:rFonts w:ascii="Raleway" w:hAnsi="Raleway"/>
         </w:rPr>
         <w:t>ESRAP_Meetings_Exercises</w:t>
       </w:r>
-      <w:proofErr w:type="spellEnd"/>
     </w:p>
     <w:p>
       <w:pPr>
@@ -4647,15 +4593,7 @@
       </w:pPr>
       <w:r>
         <w:lastRenderedPageBreak/>
-        <w:t xml:space="preserve">In the Add Data window select the </w:t>
-      </w:r>
-      <w:proofErr w:type="spellStart"/>
-      <w:r>
-        <w:t>Temperature_Sensor</w:t>
-      </w:r>
-      <w:proofErr w:type="spellEnd"/>
-      <w:r>
-        <w:t xml:space="preserve"> Thing</w:t>
+        <w:t>In the Add Data window select the Temperature_Sensor Thing</w:t>
       </w:r>
     </w:p>
     <w:p>
@@ -4850,15 +4788,7 @@
         </w:tabs>
       </w:pPr>
       <w:r>
-        <w:t xml:space="preserve">Use the Services Filter to find the </w:t>
-      </w:r>
-      <w:proofErr w:type="spellStart"/>
-      <w:r>
-        <w:t>QueryPropertyHistory</w:t>
-      </w:r>
-      <w:proofErr w:type="spellEnd"/>
-      <w:r>
-        <w:t xml:space="preserve"> Service</w:t>
+        <w:t>Use the Services Filter to find the QueryPropertyHistory Service</w:t>
       </w:r>
       <w:r>
         <w:t xml:space="preserve"> and click on the arrow to select it</w:t>
@@ -6076,21 +6006,13 @@
         </w:tabs>
       </w:pPr>
       <w:r>
-        <w:t xml:space="preserve">You can go to the </w:t>
-      </w:r>
-      <w:proofErr w:type="spellStart"/>
-      <w:r>
-        <w:t>Init</w:t>
+        <w:t>You can go to the Init</w:t>
       </w:r>
       <w:r>
         <w:t>i</w:t>
       </w:r>
       <w:r>
-        <w:t>als_Temperature_Sensor</w:t>
-      </w:r>
-      <w:proofErr w:type="spellEnd"/>
-      <w:r>
-        <w:t xml:space="preserve"> Thing and manually change the value of the Temperature property a few times</w:t>
+        <w:t>als_Temperature_Sensor Thing and manually change the value of the Temperature property a few times</w:t>
       </w:r>
     </w:p>
     <w:p>
@@ -6111,15 +6033,7 @@
         <w:t>provided</w:t>
       </w:r>
       <w:r>
-        <w:t xml:space="preserve"> python script that uses the </w:t>
-      </w:r>
-      <w:proofErr w:type="spellStart"/>
-      <w:r>
-        <w:t>Thingworx</w:t>
-      </w:r>
-      <w:proofErr w:type="spellEnd"/>
-      <w:r>
-        <w:t xml:space="preserve"> REST API to push property data</w:t>
+        <w:t xml:space="preserve"> python script that uses the Thingworx REST API to push property data</w:t>
       </w:r>
     </w:p>
     <w:p>
@@ -6149,16 +6063,11 @@
         </w:tabs>
       </w:pPr>
       <w:r>
-        <w:t xml:space="preserve">Name = </w:t>
-      </w:r>
-      <w:proofErr w:type="spellStart"/>
-      <w:r>
-        <w:t>Initials</w:t>
+        <w:t>Name = Initials</w:t>
       </w:r>
       <w:r>
         <w:t>_Temperature_Sensor_Appkey</w:t>
       </w:r>
-      <w:proofErr w:type="spellEnd"/>
     </w:p>
     <w:p>
       <w:pPr>
@@ -6174,11 +6083,9 @@
       <w:r>
         <w:t xml:space="preserve">Project = </w:t>
       </w:r>
-      <w:proofErr w:type="spellStart"/>
       <w:r>
         <w:t>ESRAP_Meetings_Exercises</w:t>
       </w:r>
-      <w:proofErr w:type="spellEnd"/>
     </w:p>
     <w:p>
       <w:pPr>
@@ -6191,13 +6098,8 @@
           <w:tab w:val="left" w:pos="1476"/>
         </w:tabs>
       </w:pPr>
-      <w:proofErr w:type="gramStart"/>
-      <w:r>
-        <w:t>User Name</w:t>
-      </w:r>
-      <w:proofErr w:type="gramEnd"/>
-      <w:r>
-        <w:t xml:space="preserve"> Reference</w:t>
+      <w:r>
+        <w:t>User Name Reference</w:t>
       </w:r>
       <w:r>
         <w:t xml:space="preserve"> = Select your own user (TWX will tell you that no admin user should be used)</w:t>
@@ -6233,15 +6135,7 @@
         <w:t xml:space="preserve">In the python script copy your generated Key ID and fill in your initials (example: </w:t>
       </w:r>
       <w:r>
-        <w:t>'/Things/</w:t>
-      </w:r>
-      <w:proofErr w:type="spellStart"/>
-      <w:r>
-        <w:t>JA_Temperature_Sensor</w:t>
-      </w:r>
-      <w:proofErr w:type="spellEnd"/>
-      <w:r>
-        <w:t>/Properties/*'</w:t>
+        <w:t>'/Things/JA_Temperature_Sensor/Properties/*'</w:t>
       </w:r>
       <w:r>
         <w:t>)</w:t>
@@ -6538,15 +6432,7 @@
       </w:pPr>
       <w:r>
         <w:lastRenderedPageBreak/>
-        <w:t xml:space="preserve">In </w:t>
-      </w:r>
-      <w:proofErr w:type="spellStart"/>
-      <w:r>
-        <w:t>Thingworx</w:t>
-      </w:r>
-      <w:proofErr w:type="spellEnd"/>
-      <w:r>
-        <w:t xml:space="preserve"> Composer head back to your Mashup and click “View Mashup”</w:t>
+        <w:t>In Thingworx Composer head back to your Mashup and click “View Mashup”</w:t>
       </w:r>
       <w:r>
         <w:t>, if you used the python script it will look like this:</w:t>
@@ -6635,21 +6521,11 @@
       <w:r>
         <w:t xml:space="preserve">If you want to delete the stored data, use the </w:t>
       </w:r>
-      <w:proofErr w:type="spellStart"/>
       <w:r>
         <w:t>PurgeAllPropertyHistory</w:t>
       </w:r>
-      <w:proofErr w:type="spellEnd"/>
-      <w:r>
-        <w:t xml:space="preserve"> Service of the </w:t>
-      </w:r>
-      <w:proofErr w:type="spellStart"/>
-      <w:r>
-        <w:t>Temperature_Sensor</w:t>
-      </w:r>
-      <w:proofErr w:type="spellEnd"/>
-      <w:r>
-        <w:t xml:space="preserve"> Thing</w:t>
+      <w:r>
+        <w:t xml:space="preserve"> Service of the Temperature_Sensor Thing</w:t>
       </w:r>
     </w:p>
     <w:sectPr>

</xml_diff>